<commit_message>
Inicio de la tarea
Lá ventana creada se redimensiona.
</commit_message>
<xml_diff>
--- a/dwec/rodriguez_jimenez_roberto_DWEC03_Tarea/rodriguez_jimenez_roberto_DWEC03_Tarea.docx
+++ b/dwec/rodriguez_jimenez_roberto_DWEC03_Tarea/rodriguez_jimenez_roberto_DWEC03_Tarea.docx
@@ -7610,9 +7610,732 @@
       <w:bookmarkEnd w:id="27"/>
       <w:bookmarkEnd w:id="28"/>
     </w:p>
+    <w:p>
+      <w:pPr>
+        <w:pStyle w:val="Ttulo3"/>
+      </w:pPr>
+      <w:r>
+        <w:t xml:space="preserve">Abra una nueva ventana no redimensionable. </w:t>
+      </w:r>
+    </w:p>
+    <w:p>
+      <w:r>
+        <w:rPr>
+          <w:rStyle w:val="CdigoCar"/>
+          <w:rFonts w:eastAsiaTheme="minorHAnsi"/>
+        </w:rPr>
+        <w:br/>
+      </w:r>
+      <w:r>
+        <w:rPr>
+          <w:rStyle w:val="CdigoCar"/>
+          <w:rFonts w:eastAsiaTheme="minorHAnsi"/>
+        </w:rPr>
+        <w:t>index.html</w:t>
+      </w:r>
+      <w:r>
+        <w:t xml:space="preserve"> contiene los controles para iniciar y cerrar la aplicación.</w:t>
+      </w:r>
+      <w:r>
+        <w:br/>
+      </w:r>
+      <w:r>
+        <w:rPr>
+          <w:rStyle w:val="CdigoCar"/>
+          <w:rFonts w:eastAsiaTheme="minorHAnsi"/>
+        </w:rPr>
+        <w:t>js/aplicacion.js</w:t>
+      </w:r>
+      <w:r>
+        <w:t xml:space="preserve"> es el script que ejecuta la aplicación.</w:t>
+      </w:r>
+    </w:p>
+    <w:p/>
+    <w:p>
+      <w:pPr>
+        <w:keepNext/>
+        <w:jc w:val="center"/>
+      </w:pPr>
+      <w:r>
+        <w:drawing>
+          <wp:inline distT="0" distB="0" distL="0" distR="0" wp14:anchorId="2B1BFBE6" wp14:editId="0DD19579">
+            <wp:extent cx="5972175" cy="2337856"/>
+            <wp:effectExtent l="0" t="0" r="0" b="5715"/>
+            <wp:docPr id="1833057355" name="Imagen 1" descr="Texto&#10;&#10;Descripción generada automáticamente"/>
+            <wp:cNvGraphicFramePr>
+              <a:graphicFrameLocks xmlns:a="http://schemas.openxmlformats.org/drawingml/2006/main" noChangeAspect="1"/>
+            </wp:cNvGraphicFramePr>
+            <a:graphic xmlns:a="http://schemas.openxmlformats.org/drawingml/2006/main">
+              <a:graphicData uri="http://schemas.openxmlformats.org/drawingml/2006/picture">
+                <pic:pic xmlns:pic="http://schemas.openxmlformats.org/drawingml/2006/picture">
+                  <pic:nvPicPr>
+                    <pic:cNvPr id="1833057355" name="Imagen 1" descr="Texto&#10;&#10;Descripción generada automáticamente"/>
+                    <pic:cNvPicPr/>
+                  </pic:nvPicPr>
+                  <pic:blipFill>
+                    <a:blip r:embed="rId12"/>
+                    <a:stretch>
+                      <a:fillRect/>
+                    </a:stretch>
+                  </pic:blipFill>
+                  <pic:spPr>
+                    <a:xfrm>
+                      <a:off x="0" y="0"/>
+                      <a:ext cx="5992725" cy="2345900"/>
+                    </a:xfrm>
+                    <a:prstGeom prst="rect">
+                      <a:avLst/>
+                    </a:prstGeom>
+                  </pic:spPr>
+                </pic:pic>
+              </a:graphicData>
+            </a:graphic>
+          </wp:inline>
+        </w:drawing>
+      </w:r>
+    </w:p>
+    <w:p>
+      <w:pPr>
+        <w:pStyle w:val="Descripcin"/>
+        <w:jc w:val="center"/>
+      </w:pPr>
+      <w:r>
+        <w:t>Controles para iniciar y cerrar la aplicación</w:t>
+      </w:r>
+    </w:p>
+    <w:p/>
+    <w:p>
+      <w:r>
+        <w:t xml:space="preserve">El script se carga en la cabecera y la función </w:t>
+      </w:r>
+      <w:r>
+        <w:rPr>
+          <w:rStyle w:val="CdigoCar"/>
+          <w:rFonts w:eastAsiaTheme="minorHAnsi"/>
+        </w:rPr>
+        <w:t>inicializar()</w:t>
+      </w:r>
+      <w:r>
+        <w:t xml:space="preserve"> estará disponible en cuanto se carguen todos los elementos de la página (evento </w:t>
+      </w:r>
+      <w:r>
+        <w:rPr>
+          <w:rStyle w:val="CdigoCar"/>
+          <w:rFonts w:eastAsiaTheme="minorHAnsi"/>
+        </w:rPr>
+        <w:t>onload()</w:t>
+      </w:r>
+      <w:r>
+        <w:t xml:space="preserve"> ).</w:t>
+      </w:r>
+    </w:p>
+    <w:p>
+      <w:pPr>
+        <w:shd w:val="clear" w:color="auto" w:fill="1F1F1F"/>
+        <w:spacing w:after="0" w:line="285" w:lineRule="atLeast"/>
+        <w:rPr>
+          <w:rFonts w:ascii="Consolas" w:eastAsia="Times New Roman" w:hAnsi="Consolas" w:cs="Times New Roman"/>
+          <w:color w:val="CCCCCC"/>
+          <w:kern w:val="0"/>
+          <w:sz w:val="16"/>
+          <w:szCs w:val="16"/>
+          <w:lang w:eastAsia="es-ES"/>
+          <w14:ligatures w14:val="none"/>
+        </w:rPr>
+      </w:pPr>
+      <w:r>
+        <w:rPr>
+          <w:rFonts w:ascii="Consolas" w:eastAsia="Times New Roman" w:hAnsi="Consolas" w:cs="Times New Roman"/>
+          <w:color w:val="808080"/>
+          <w:kern w:val="0"/>
+          <w:sz w:val="16"/>
+          <w:szCs w:val="16"/>
+          <w:lang w:eastAsia="es-ES"/>
+          <w14:ligatures w14:val="none"/>
+        </w:rPr>
+        <w:t>&lt;!</w:t>
+      </w:r>
+      <w:r>
+        <w:rPr>
+          <w:rFonts w:ascii="Consolas" w:eastAsia="Times New Roman" w:hAnsi="Consolas" w:cs="Times New Roman"/>
+          <w:color w:val="569CD6"/>
+          <w:kern w:val="0"/>
+          <w:sz w:val="16"/>
+          <w:szCs w:val="16"/>
+          <w:lang w:eastAsia="es-ES"/>
+          <w14:ligatures w14:val="none"/>
+        </w:rPr>
+        <w:t>DOCTYPE</w:t>
+      </w:r>
+      <w:r>
+        <w:rPr>
+          <w:rFonts w:ascii="Consolas" w:eastAsia="Times New Roman" w:hAnsi="Consolas" w:cs="Times New Roman"/>
+          <w:color w:val="CCCCCC"/>
+          <w:kern w:val="0"/>
+          <w:sz w:val="16"/>
+          <w:szCs w:val="16"/>
+          <w:lang w:eastAsia="es-ES"/>
+          <w14:ligatures w14:val="none"/>
+        </w:rPr>
+        <w:t xml:space="preserve"> </w:t>
+      </w:r>
+      <w:r>
+        <w:rPr>
+          <w:rFonts w:ascii="Consolas" w:eastAsia="Times New Roman" w:hAnsi="Consolas" w:cs="Times New Roman"/>
+          <w:color w:val="9CDCFE"/>
+          <w:kern w:val="0"/>
+          <w:sz w:val="16"/>
+          <w:szCs w:val="16"/>
+          <w:lang w:eastAsia="es-ES"/>
+          <w14:ligatures w14:val="none"/>
+        </w:rPr>
+        <w:t>html</w:t>
+      </w:r>
+      <w:r>
+        <w:rPr>
+          <w:rFonts w:ascii="Consolas" w:eastAsia="Times New Roman" w:hAnsi="Consolas" w:cs="Times New Roman"/>
+          <w:color w:val="808080"/>
+          <w:kern w:val="0"/>
+          <w:sz w:val="16"/>
+          <w:szCs w:val="16"/>
+          <w:lang w:eastAsia="es-ES"/>
+          <w14:ligatures w14:val="none"/>
+        </w:rPr>
+        <w:t>&gt;</w:t>
+      </w:r>
+    </w:p>
+    <w:p>
+      <w:pPr>
+        <w:shd w:val="clear" w:color="auto" w:fill="1F1F1F"/>
+        <w:spacing w:after="0" w:line="285" w:lineRule="atLeast"/>
+        <w:rPr>
+          <w:rFonts w:ascii="Consolas" w:eastAsia="Times New Roman" w:hAnsi="Consolas" w:cs="Times New Roman"/>
+          <w:color w:val="808080"/>
+          <w:kern w:val="0"/>
+          <w:sz w:val="16"/>
+          <w:szCs w:val="16"/>
+          <w:lang w:eastAsia="es-ES"/>
+          <w14:ligatures w14:val="none"/>
+        </w:rPr>
+      </w:pPr>
+      <w:r>
+        <w:rPr>
+          <w:rFonts w:ascii="Consolas" w:eastAsia="Times New Roman" w:hAnsi="Consolas" w:cs="Times New Roman"/>
+          <w:color w:val="808080"/>
+          <w:kern w:val="0"/>
+          <w:sz w:val="16"/>
+          <w:szCs w:val="16"/>
+          <w:lang w:eastAsia="es-ES"/>
+          <w14:ligatures w14:val="none"/>
+        </w:rPr>
+        <w:tab/>
+        <w:t>. . .</w:t>
+      </w:r>
+    </w:p>
+    <w:p>
+      <w:pPr>
+        <w:shd w:val="clear" w:color="auto" w:fill="1F1F1F"/>
+        <w:spacing w:after="0" w:line="285" w:lineRule="atLeast"/>
+        <w:rPr>
+          <w:rFonts w:ascii="Consolas" w:eastAsia="Times New Roman" w:hAnsi="Consolas" w:cs="Times New Roman"/>
+          <w:color w:val="CCCCCC"/>
+          <w:kern w:val="0"/>
+          <w:sz w:val="16"/>
+          <w:szCs w:val="16"/>
+          <w:lang w:eastAsia="es-ES"/>
+          <w14:ligatures w14:val="none"/>
+        </w:rPr>
+      </w:pPr>
+      <w:r>
+        <w:rPr>
+          <w:rFonts w:ascii="Consolas" w:eastAsia="Times New Roman" w:hAnsi="Consolas" w:cs="Times New Roman"/>
+          <w:color w:val="CCCCCC"/>
+          <w:kern w:val="0"/>
+          <w:sz w:val="16"/>
+          <w:szCs w:val="16"/>
+          <w:lang w:eastAsia="es-ES"/>
+          <w14:ligatures w14:val="none"/>
+        </w:rPr>
+        <w:t xml:space="preserve">    </w:t>
+      </w:r>
+      <w:r>
+        <w:rPr>
+          <w:rFonts w:ascii="Consolas" w:eastAsia="Times New Roman" w:hAnsi="Consolas" w:cs="Times New Roman"/>
+          <w:color w:val="808080"/>
+          <w:kern w:val="0"/>
+          <w:sz w:val="16"/>
+          <w:szCs w:val="16"/>
+          <w:lang w:eastAsia="es-ES"/>
+          <w14:ligatures w14:val="none"/>
+        </w:rPr>
+        <w:t>&lt;</w:t>
+      </w:r>
+      <w:r>
+        <w:rPr>
+          <w:rFonts w:ascii="Consolas" w:eastAsia="Times New Roman" w:hAnsi="Consolas" w:cs="Times New Roman"/>
+          <w:color w:val="569CD6"/>
+          <w:kern w:val="0"/>
+          <w:sz w:val="16"/>
+          <w:szCs w:val="16"/>
+          <w:lang w:eastAsia="es-ES"/>
+          <w14:ligatures w14:val="none"/>
+        </w:rPr>
+        <w:t>script</w:t>
+      </w:r>
+      <w:r>
+        <w:rPr>
+          <w:rFonts w:ascii="Consolas" w:eastAsia="Times New Roman" w:hAnsi="Consolas" w:cs="Times New Roman"/>
+          <w:color w:val="D4D4D4"/>
+          <w:kern w:val="0"/>
+          <w:sz w:val="16"/>
+          <w:szCs w:val="16"/>
+          <w:lang w:eastAsia="es-ES"/>
+          <w14:ligatures w14:val="none"/>
+        </w:rPr>
+        <w:t xml:space="preserve"> </w:t>
+      </w:r>
+      <w:r>
+        <w:rPr>
+          <w:rFonts w:ascii="Consolas" w:eastAsia="Times New Roman" w:hAnsi="Consolas" w:cs="Times New Roman"/>
+          <w:color w:val="9CDCFE"/>
+          <w:kern w:val="0"/>
+          <w:sz w:val="16"/>
+          <w:szCs w:val="16"/>
+          <w:lang w:eastAsia="es-ES"/>
+          <w14:ligatures w14:val="none"/>
+        </w:rPr>
+        <w:t>src</w:t>
+      </w:r>
+      <w:r>
+        <w:rPr>
+          <w:rFonts w:ascii="Consolas" w:eastAsia="Times New Roman" w:hAnsi="Consolas" w:cs="Times New Roman"/>
+          <w:color w:val="D4D4D4"/>
+          <w:kern w:val="0"/>
+          <w:sz w:val="16"/>
+          <w:szCs w:val="16"/>
+          <w:lang w:eastAsia="es-ES"/>
+          <w14:ligatures w14:val="none"/>
+        </w:rPr>
+        <w:t>=</w:t>
+      </w:r>
+      <w:r>
+        <w:rPr>
+          <w:rFonts w:ascii="Consolas" w:eastAsia="Times New Roman" w:hAnsi="Consolas" w:cs="Times New Roman"/>
+          <w:color w:val="CE9178"/>
+          <w:kern w:val="0"/>
+          <w:sz w:val="16"/>
+          <w:szCs w:val="16"/>
+          <w:lang w:eastAsia="es-ES"/>
+          <w14:ligatures w14:val="none"/>
+        </w:rPr>
+        <w:t>"js/aplicacion.js"</w:t>
+      </w:r>
+      <w:r>
+        <w:rPr>
+          <w:rFonts w:ascii="Consolas" w:eastAsia="Times New Roman" w:hAnsi="Consolas" w:cs="Times New Roman"/>
+          <w:color w:val="808080"/>
+          <w:kern w:val="0"/>
+          <w:sz w:val="16"/>
+          <w:szCs w:val="16"/>
+          <w:lang w:eastAsia="es-ES"/>
+          <w14:ligatures w14:val="none"/>
+        </w:rPr>
+        <w:t>&gt;&lt;/</w:t>
+      </w:r>
+      <w:r>
+        <w:rPr>
+          <w:rFonts w:ascii="Consolas" w:eastAsia="Times New Roman" w:hAnsi="Consolas" w:cs="Times New Roman"/>
+          <w:color w:val="569CD6"/>
+          <w:kern w:val="0"/>
+          <w:sz w:val="16"/>
+          <w:szCs w:val="16"/>
+          <w:lang w:eastAsia="es-ES"/>
+          <w14:ligatures w14:val="none"/>
+        </w:rPr>
+        <w:t>script</w:t>
+      </w:r>
+      <w:r>
+        <w:rPr>
+          <w:rFonts w:ascii="Consolas" w:eastAsia="Times New Roman" w:hAnsi="Consolas" w:cs="Times New Roman"/>
+          <w:color w:val="808080"/>
+          <w:kern w:val="0"/>
+          <w:sz w:val="16"/>
+          <w:szCs w:val="16"/>
+          <w:lang w:eastAsia="es-ES"/>
+          <w14:ligatures w14:val="none"/>
+        </w:rPr>
+        <w:t>&gt;</w:t>
+      </w:r>
+    </w:p>
+    <w:p>
+      <w:pPr>
+        <w:shd w:val="clear" w:color="auto" w:fill="1F1F1F"/>
+        <w:spacing w:after="0" w:line="285" w:lineRule="atLeast"/>
+        <w:rPr>
+          <w:rFonts w:ascii="Consolas" w:eastAsia="Times New Roman" w:hAnsi="Consolas" w:cs="Times New Roman"/>
+          <w:color w:val="808080"/>
+          <w:kern w:val="0"/>
+          <w:sz w:val="16"/>
+          <w:szCs w:val="16"/>
+          <w:lang w:eastAsia="es-ES"/>
+          <w14:ligatures w14:val="none"/>
+        </w:rPr>
+      </w:pPr>
+      <w:r>
+        <w:rPr>
+          <w:rFonts w:ascii="Consolas" w:eastAsia="Times New Roman" w:hAnsi="Consolas" w:cs="Times New Roman"/>
+          <w:color w:val="808080"/>
+          <w:kern w:val="0"/>
+          <w:sz w:val="16"/>
+          <w:szCs w:val="16"/>
+          <w:lang w:eastAsia="es-ES"/>
+          <w14:ligatures w14:val="none"/>
+        </w:rPr>
+        <w:tab/>
+        <w:t>. . .</w:t>
+      </w:r>
+    </w:p>
+    <w:p>
+      <w:pPr>
+        <w:shd w:val="clear" w:color="auto" w:fill="1F1F1F"/>
+        <w:spacing w:after="0" w:line="285" w:lineRule="atLeast"/>
+        <w:rPr>
+          <w:rFonts w:ascii="Consolas" w:eastAsia="Times New Roman" w:hAnsi="Consolas" w:cs="Times New Roman"/>
+          <w:color w:val="CCCCCC"/>
+          <w:kern w:val="0"/>
+          <w:sz w:val="16"/>
+          <w:szCs w:val="16"/>
+          <w:lang w:eastAsia="es-ES"/>
+          <w14:ligatures w14:val="none"/>
+        </w:rPr>
+      </w:pPr>
+      <w:r>
+        <w:rPr>
+          <w:rFonts w:ascii="Consolas" w:eastAsia="Times New Roman" w:hAnsi="Consolas" w:cs="Times New Roman"/>
+          <w:color w:val="CCCCCC"/>
+          <w:kern w:val="0"/>
+          <w:sz w:val="16"/>
+          <w:szCs w:val="16"/>
+          <w:lang w:eastAsia="es-ES"/>
+          <w14:ligatures w14:val="none"/>
+        </w:rPr>
+        <w:t xml:space="preserve">  </w:t>
+      </w:r>
+      <w:r>
+        <w:rPr>
+          <w:rFonts w:ascii="Consolas" w:eastAsia="Times New Roman" w:hAnsi="Consolas" w:cs="Times New Roman"/>
+          <w:color w:val="808080"/>
+          <w:kern w:val="0"/>
+          <w:sz w:val="16"/>
+          <w:szCs w:val="16"/>
+          <w:lang w:eastAsia="es-ES"/>
+          <w14:ligatures w14:val="none"/>
+        </w:rPr>
+        <w:t>&lt;</w:t>
+      </w:r>
+      <w:r>
+        <w:rPr>
+          <w:rFonts w:ascii="Consolas" w:eastAsia="Times New Roman" w:hAnsi="Consolas" w:cs="Times New Roman"/>
+          <w:color w:val="569CD6"/>
+          <w:kern w:val="0"/>
+          <w:sz w:val="16"/>
+          <w:szCs w:val="16"/>
+          <w:lang w:eastAsia="es-ES"/>
+          <w14:ligatures w14:val="none"/>
+        </w:rPr>
+        <w:t>body</w:t>
+      </w:r>
+      <w:r>
+        <w:rPr>
+          <w:rFonts w:ascii="Consolas" w:eastAsia="Times New Roman" w:hAnsi="Consolas" w:cs="Times New Roman"/>
+          <w:color w:val="CCCCCC"/>
+          <w:kern w:val="0"/>
+          <w:sz w:val="16"/>
+          <w:szCs w:val="16"/>
+          <w:lang w:eastAsia="es-ES"/>
+          <w14:ligatures w14:val="none"/>
+        </w:rPr>
+        <w:t xml:space="preserve"> </w:t>
+      </w:r>
+      <w:r>
+        <w:rPr>
+          <w:rFonts w:ascii="Consolas" w:eastAsia="Times New Roman" w:hAnsi="Consolas" w:cs="Times New Roman"/>
+          <w:color w:val="9CDCFE"/>
+          <w:kern w:val="0"/>
+          <w:sz w:val="16"/>
+          <w:szCs w:val="16"/>
+          <w:lang w:eastAsia="es-ES"/>
+          <w14:ligatures w14:val="none"/>
+        </w:rPr>
+        <w:t>onload</w:t>
+      </w:r>
+      <w:r>
+        <w:rPr>
+          <w:rFonts w:ascii="Consolas" w:eastAsia="Times New Roman" w:hAnsi="Consolas" w:cs="Times New Roman"/>
+          <w:color w:val="CCCCCC"/>
+          <w:kern w:val="0"/>
+          <w:sz w:val="16"/>
+          <w:szCs w:val="16"/>
+          <w:lang w:eastAsia="es-ES"/>
+          <w14:ligatures w14:val="none"/>
+        </w:rPr>
+        <w:t>=</w:t>
+      </w:r>
+      <w:r>
+        <w:rPr>
+          <w:rFonts w:ascii="Consolas" w:eastAsia="Times New Roman" w:hAnsi="Consolas" w:cs="Times New Roman"/>
+          <w:color w:val="CE9178"/>
+          <w:kern w:val="0"/>
+          <w:sz w:val="16"/>
+          <w:szCs w:val="16"/>
+          <w:lang w:eastAsia="es-ES"/>
+          <w14:ligatures w14:val="none"/>
+        </w:rPr>
+        <w:t>"</w:t>
+      </w:r>
+      <w:r>
+        <w:rPr>
+          <w:rFonts w:ascii="Consolas" w:eastAsia="Times New Roman" w:hAnsi="Consolas" w:cs="Times New Roman"/>
+          <w:color w:val="DCDCAA"/>
+          <w:kern w:val="0"/>
+          <w:sz w:val="16"/>
+          <w:szCs w:val="16"/>
+          <w:lang w:eastAsia="es-ES"/>
+          <w14:ligatures w14:val="none"/>
+        </w:rPr>
+        <w:t>inicializar</w:t>
+      </w:r>
+      <w:r>
+        <w:rPr>
+          <w:rFonts w:ascii="Consolas" w:eastAsia="Times New Roman" w:hAnsi="Consolas" w:cs="Times New Roman"/>
+          <w:color w:val="CE9178"/>
+          <w:kern w:val="0"/>
+          <w:sz w:val="16"/>
+          <w:szCs w:val="16"/>
+          <w:lang w:eastAsia="es-ES"/>
+          <w14:ligatures w14:val="none"/>
+        </w:rPr>
+        <w:t>()"</w:t>
+      </w:r>
+      <w:r>
+        <w:rPr>
+          <w:rFonts w:ascii="Consolas" w:eastAsia="Times New Roman" w:hAnsi="Consolas" w:cs="Times New Roman"/>
+          <w:color w:val="808080"/>
+          <w:kern w:val="0"/>
+          <w:sz w:val="16"/>
+          <w:szCs w:val="16"/>
+          <w:lang w:eastAsia="es-ES"/>
+          <w14:ligatures w14:val="none"/>
+        </w:rPr>
+        <w:t>&gt;</w:t>
+      </w:r>
+    </w:p>
+    <w:p>
+      <w:pPr>
+        <w:shd w:val="clear" w:color="auto" w:fill="1F1F1F"/>
+        <w:spacing w:after="0" w:line="285" w:lineRule="atLeast"/>
+        <w:rPr>
+          <w:rFonts w:ascii="Consolas" w:eastAsia="Times New Roman" w:hAnsi="Consolas" w:cs="Times New Roman"/>
+          <w:color w:val="808080"/>
+          <w:kern w:val="0"/>
+          <w:sz w:val="16"/>
+          <w:szCs w:val="16"/>
+          <w:lang w:eastAsia="es-ES"/>
+          <w14:ligatures w14:val="none"/>
+        </w:rPr>
+      </w:pPr>
+      <w:r>
+        <w:rPr>
+          <w:rFonts w:ascii="Consolas" w:eastAsia="Times New Roman" w:hAnsi="Consolas" w:cs="Times New Roman"/>
+          <w:color w:val="808080"/>
+          <w:kern w:val="0"/>
+          <w:sz w:val="16"/>
+          <w:szCs w:val="16"/>
+          <w:lang w:eastAsia="es-ES"/>
+          <w14:ligatures w14:val="none"/>
+        </w:rPr>
+        <w:tab/>
+        <w:t>. . .</w:t>
+      </w:r>
+    </w:p>
+    <w:p>
+      <w:pPr>
+        <w:shd w:val="clear" w:color="auto" w:fill="1F1F1F"/>
+        <w:spacing w:after="0" w:line="285" w:lineRule="atLeast"/>
+        <w:rPr>
+          <w:rFonts w:ascii="Consolas" w:eastAsia="Times New Roman" w:hAnsi="Consolas" w:cs="Times New Roman"/>
+          <w:color w:val="808080"/>
+          <w:kern w:val="0"/>
+          <w:sz w:val="16"/>
+          <w:szCs w:val="16"/>
+          <w:lang w:eastAsia="es-ES"/>
+          <w14:ligatures w14:val="none"/>
+        </w:rPr>
+      </w:pPr>
+      <w:r>
+        <w:rPr>
+          <w:rFonts w:ascii="Consolas" w:eastAsia="Times New Roman" w:hAnsi="Consolas" w:cs="Times New Roman"/>
+          <w:color w:val="808080"/>
+          <w:kern w:val="0"/>
+          <w:sz w:val="16"/>
+          <w:szCs w:val="16"/>
+          <w:lang w:eastAsia="es-ES"/>
+          <w14:ligatures w14:val="none"/>
+        </w:rPr>
+        <w:t>&lt;/</w:t>
+      </w:r>
+      <w:r>
+        <w:rPr>
+          <w:rFonts w:ascii="Consolas" w:eastAsia="Times New Roman" w:hAnsi="Consolas" w:cs="Times New Roman"/>
+          <w:color w:val="569CD6"/>
+          <w:kern w:val="0"/>
+          <w:sz w:val="16"/>
+          <w:szCs w:val="16"/>
+          <w:lang w:eastAsia="es-ES"/>
+          <w14:ligatures w14:val="none"/>
+        </w:rPr>
+        <w:t>html</w:t>
+      </w:r>
+      <w:r>
+        <w:rPr>
+          <w:rFonts w:ascii="Consolas" w:eastAsia="Times New Roman" w:hAnsi="Consolas" w:cs="Times New Roman"/>
+          <w:color w:val="808080"/>
+          <w:kern w:val="0"/>
+          <w:sz w:val="16"/>
+          <w:szCs w:val="16"/>
+          <w:lang w:eastAsia="es-ES"/>
+          <w14:ligatures w14:val="none"/>
+        </w:rPr>
+        <w:t>&gt;</w:t>
+      </w:r>
+    </w:p>
+    <w:p>
+      <w:pPr>
+        <w:pStyle w:val="Descripcin"/>
+        <w:jc w:val="center"/>
+      </w:pPr>
+      <w:r>
+        <w:t>Código en index.html para iniciar la aplicación</w:t>
+      </w:r>
+    </w:p>
+    <w:p>
+      <w:pPr>
+        <w:keepNext/>
+        <w:jc w:val="center"/>
+      </w:pPr>
+      <w:r>
+        <w:drawing>
+          <wp:inline distT="0" distB="0" distL="0" distR="0" wp14:anchorId="69D82D55" wp14:editId="76BA021F">
+            <wp:extent cx="4779010" cy="2092700"/>
+            <wp:effectExtent l="95250" t="38100" r="40640" b="98425"/>
+            <wp:docPr id="1495998690" name="Imagen 1" descr="Interfaz de usuario gráfica, Aplicación, Word&#10;&#10;Descripción generada automáticamente"/>
+            <wp:cNvGraphicFramePr>
+              <a:graphicFrameLocks xmlns:a="http://schemas.openxmlformats.org/drawingml/2006/main" noChangeAspect="1"/>
+            </wp:cNvGraphicFramePr>
+            <a:graphic xmlns:a="http://schemas.openxmlformats.org/drawingml/2006/main">
+              <a:graphicData uri="http://schemas.openxmlformats.org/drawingml/2006/picture">
+                <pic:pic xmlns:pic="http://schemas.openxmlformats.org/drawingml/2006/picture">
+                  <pic:nvPicPr>
+                    <pic:cNvPr id="1495998690" name="Imagen 1" descr="Interfaz de usuario gráfica, Aplicación, Word&#10;&#10;Descripción generada automáticamente"/>
+                    <pic:cNvPicPr/>
+                  </pic:nvPicPr>
+                  <pic:blipFill>
+                    <a:blip r:embed="rId13"/>
+                    <a:stretch>
+                      <a:fillRect/>
+                    </a:stretch>
+                  </pic:blipFill>
+                  <pic:spPr>
+                    <a:xfrm>
+                      <a:off x="0" y="0"/>
+                      <a:ext cx="4786525" cy="2095991"/>
+                    </a:xfrm>
+                    <a:prstGeom prst="rect">
+                      <a:avLst/>
+                    </a:prstGeom>
+                    <a:effectLst>
+                      <a:outerShdw blurRad="50800" dist="38100" dir="8100000" algn="tr" rotWithShape="0">
+                        <a:prstClr val="black">
+                          <a:alpha val="40000"/>
+                        </a:prstClr>
+                      </a:outerShdw>
+                    </a:effectLst>
+                  </pic:spPr>
+                </pic:pic>
+              </a:graphicData>
+            </a:graphic>
+          </wp:inline>
+        </w:drawing>
+      </w:r>
+    </w:p>
+    <w:p>
+      <w:pPr>
+        <w:pStyle w:val="Descripcin"/>
+        <w:jc w:val="center"/>
+      </w:pPr>
+      <w:r>
+        <w:t>El DOM contiene los elementos básicos HTML</w:t>
+      </w:r>
+    </w:p>
+    <w:p/>
+    <w:p/>
+    <w:p/>
+    <w:p/>
+    <w:p/>
+    <w:p/>
+    <w:p/>
+    <w:p/>
+    <w:p/>
+    <w:p/>
+    <w:p/>
+    <w:p/>
+    <w:p/>
+    <w:p/>
+    <w:p/>
+    <w:p/>
+    <w:p/>
+    <w:p/>
+    <w:p/>
+    <w:p/>
+    <w:p/>
+    <w:p/>
+    <w:p/>
+    <w:p>
+      <w:r>
+        <w:br w:type="page"/>
+      </w:r>
+    </w:p>
+    <w:p/>
+    <w:p>
+      <w:pPr>
+        <w:pStyle w:val="Ttulo2"/>
+      </w:pPr>
+      <w:r>
+        <w:t>Recursos</w:t>
+      </w:r>
+    </w:p>
+    <w:p/>
+    <w:p>
+      <w:r>
+        <w:t>Documentación JavaScript (jsdoc)</w:t>
+      </w:r>
+      <w:r>
+        <w:br/>
+      </w:r>
+      <w:hyperlink r:id="rId14" w:history="1">
+        <w:r>
+          <w:rPr>
+            <w:rStyle w:val="Hipervnculo"/>
+          </w:rPr>
+          <w:t>https://www.gradiweb.com/es/marketing-digital/documentacion-de-codigo-para-javascript-con-jsdoc/</w:t>
+        </w:r>
+      </w:hyperlink>
+    </w:p>
+    <w:p/>
+    <w:p/>
     <w:sectPr>
-      <w:headerReference w:type="default" r:id="rId12"/>
-      <w:footerReference w:type="default" r:id="rId13"/>
+      <w:headerReference w:type="default" r:id="rId15"/>
+      <w:footerReference w:type="default" r:id="rId16"/>
       <w:pgSz w:w="11906" w:h="16838"/>
       <w:pgMar w:top="720" w:right="720" w:bottom="720" w:left="720" w:header="708" w:footer="708" w:gutter="0"/>
       <w:pgNumType w:start="0"/>

</xml_diff>